<commit_message>
Dernier push. Documentation et journal de bord mis à jour. J'ai également rédigé mon Résumé.
</commit_message>
<xml_diff>
--- a/docs/2019-Niels-Pre-TPI/Résumé Préparation TPI.docx
+++ b/docs/2019-Niels-Pre-TPI/Résumé Préparation TPI.docx
@@ -18,67 +18,6 @@
         </w:rPr>
         <w:t>Résumé Pré-TPI</w:t>
       </w:r>
-    </w:p>
-    <w:p>
-      <w:pPr>
-        <w:rPr>
-          <w:b/>
-          <w:sz w:val="36"/>
-          <w:lang w:val="fr-CH"/>
-        </w:rPr>
-      </w:pPr>
-    </w:p>
-    <w:p>
-      <w:pPr>
-        <w:rPr>
-          <w:b/>
-          <w:sz w:val="24"/>
-          <w:lang w:val="fr-CH"/>
-        </w:rPr>
-      </w:pPr>
-      <w:r>
-        <w:rPr>
-          <w:b/>
-          <w:sz w:val="24"/>
-          <w:lang w:val="fr-CH"/>
-        </w:rPr>
-        <w:t>S</w:t>
-      </w:r>
-      <w:r>
-        <w:rPr>
-          <w:b/>
-          <w:sz w:val="24"/>
-          <w:lang w:val="fr-CH"/>
-        </w:rPr>
-        <w:t xml:space="preserve">ituation de départ </w:t>
-      </w:r>
-    </w:p>
-    <w:p>
-      <w:pPr>
-        <w:rPr>
-          <w:lang w:val="fr-CH"/>
-        </w:rPr>
-      </w:pPr>
-      <w:r>
-        <w:rPr>
-          <w:lang w:val="fr-CH"/>
-        </w:rPr>
-        <w:t xml:space="preserve">J’ai débuté mon projet le 05.03.2019. Il s’agit d’ajouter des fonctionnalités au site des Joutes du CPNV, créer et maintenu par les techniciens ES, également au CPNV. Le site utilise le </w:t>
-      </w:r>
-      <w:proofErr w:type="spellStart"/>
-      <w:r>
-        <w:rPr>
-          <w:lang w:val="fr-CH"/>
-        </w:rPr>
-        <w:t>framework</w:t>
-      </w:r>
-      <w:proofErr w:type="spellEnd"/>
-      <w:r>
-        <w:rPr>
-          <w:lang w:val="fr-CH"/>
-        </w:rPr>
-        <w:t xml:space="preserve"> Laravel, constitué de nombreuses librairies.</w:t>
-      </w:r>
       <w:bookmarkStart w:id="0" w:name="_GoBack"/>
       <w:bookmarkEnd w:id="0"/>
     </w:p>
@@ -96,6 +35,68 @@
           <w:sz w:val="24"/>
           <w:lang w:val="fr-CH"/>
         </w:rPr>
+        <w:t>S</w:t>
+      </w:r>
+      <w:r>
+        <w:rPr>
+          <w:b/>
+          <w:sz w:val="24"/>
+          <w:lang w:val="fr-CH"/>
+        </w:rPr>
+        <w:t xml:space="preserve">ituation de départ </w:t>
+      </w:r>
+    </w:p>
+    <w:p>
+      <w:pPr>
+        <w:jc w:val="both"/>
+        <w:rPr>
+          <w:sz w:val="24"/>
+          <w:lang w:val="fr-CH"/>
+        </w:rPr>
+      </w:pPr>
+      <w:r>
+        <w:rPr>
+          <w:sz w:val="24"/>
+          <w:lang w:val="fr-CH"/>
+        </w:rPr>
+        <w:t xml:space="preserve">J’ai débuté mon projet le 05.03.2019. Il s’agit d’ajouter des fonctionnalités au site des Joutes du CPNV, créer et maintenu par les techniciens ES, également au CPNV. Le site utilise le </w:t>
+      </w:r>
+      <w:r>
+        <w:rPr>
+          <w:sz w:val="24"/>
+          <w:lang w:val="fr-CH"/>
+        </w:rPr>
+        <w:t>Framework</w:t>
+      </w:r>
+      <w:r>
+        <w:rPr>
+          <w:sz w:val="24"/>
+          <w:lang w:val="fr-CH"/>
+        </w:rPr>
+        <w:t xml:space="preserve"> Laravel, constitué de nombreuses librairies.</w:t>
+      </w:r>
+      <w:r>
+        <w:rPr>
+          <w:sz w:val="24"/>
+          <w:lang w:val="fr-CH"/>
+        </w:rPr>
+        <w:t xml:space="preserve"> Ce site permet aux étudiants du CPNV de s’y connecter avec leur compte de l’intranet (SAML). Une fois connecté, ils peuvent s’inscrire à une équipe, rejoindre un tournoi, regarder les scores, regarder les matchs de pools, regarder les horaires des matchs, etc. Il est utilisé chaque année pendant les joutes sportives.</w:t>
+      </w:r>
+    </w:p>
+    <w:p>
+      <w:pPr>
+        <w:rPr>
+          <w:b/>
+          <w:sz w:val="24"/>
+          <w:lang w:val="fr-CH"/>
+        </w:rPr>
+      </w:pPr>
+      <w:r>
+        <w:rPr>
+          <w:b/>
+          <w:sz w:val="24"/>
+          <w:lang w:val="fr-CH"/>
+        </w:rPr>
         <w:t>M</w:t>
       </w:r>
       <w:r>
@@ -109,41 +110,216 @@
     </w:p>
     <w:p>
       <w:pPr>
+        <w:jc w:val="both"/>
+        <w:rPr>
+          <w:sz w:val="24"/>
+          <w:lang w:val="fr-CH"/>
+        </w:rPr>
+      </w:pPr>
+      <w:r>
+        <w:rPr>
+          <w:sz w:val="24"/>
+          <w:lang w:val="fr-CH"/>
+        </w:rPr>
+        <w:t>Pour commencer mon projet à bien, j’ai passé beaucoup de temps à lire et regarder des tutoriels sur Laravel, pour me familiariser avec le langage. J’ai également passé beaucoup de temps à regarder le code du projet, afin de comprendre la logique derrière.</w:t>
+      </w:r>
+    </w:p>
+    <w:p>
+      <w:pPr>
+        <w:jc w:val="both"/>
+        <w:rPr>
+          <w:sz w:val="24"/>
+          <w:lang w:val="fr-CH"/>
+        </w:rPr>
+      </w:pPr>
+      <w:r>
+        <w:rPr>
+          <w:sz w:val="24"/>
+          <w:lang w:val="fr-CH"/>
+        </w:rPr>
+        <w:t>Je me suis ensuite occupé de l’analyse, ainsi que des maquettes web et MLD/MCD de la BDD.</w:t>
+      </w:r>
+    </w:p>
+    <w:p>
+      <w:pPr>
+        <w:jc w:val="both"/>
+        <w:rPr>
+          <w:sz w:val="24"/>
+          <w:lang w:val="fr-CH"/>
+        </w:rPr>
+      </w:pPr>
+      <w:r>
+        <w:rPr>
+          <w:sz w:val="24"/>
+          <w:lang w:val="fr-CH"/>
+        </w:rPr>
+        <w:t>Pour ce qui est du code, j’ai commencé par créer les vues, car en HTML/CSS, donc des langages que je connais bien. Ensuite, j’ai alterné entre conception et</w:t>
+      </w:r>
+      <w:r>
+        <w:rPr>
+          <w:sz w:val="24"/>
+          <w:lang w:val="fr-CH"/>
+        </w:rPr>
+        <w:t xml:space="preserve"> code. J</w:t>
+      </w:r>
+      <w:r>
+        <w:rPr>
+          <w:sz w:val="24"/>
+          <w:lang w:val="fr-CH"/>
+        </w:rPr>
+        <w:t>e me suis occupé des requêtes SQL derrière les vues, qui ont été créée en utilisant Eloquent et QueryBuilder, deux librairies de Laravel.</w:t>
+      </w:r>
+    </w:p>
+    <w:p>
+      <w:pPr>
+        <w:jc w:val="both"/>
+        <w:rPr>
+          <w:sz w:val="24"/>
+          <w:lang w:val="fr-CH"/>
+        </w:rPr>
+      </w:pPr>
+      <w:r>
+        <w:rPr>
+          <w:sz w:val="24"/>
+          <w:lang w:val="fr-CH"/>
+        </w:rPr>
+        <w:t>J’ai eu pas mal de difficultés à comprendre la logique de Eloquent, qui est orienté objet.</w:t>
+      </w:r>
+    </w:p>
+    <w:p>
+      <w:pPr>
         <w:rPr>
           <w:b/>
           <w:sz w:val="24"/>
           <w:lang w:val="fr-CH"/>
         </w:rPr>
       </w:pPr>
-    </w:p>
-    <w:p>
-      <w:pPr>
+      <w:r>
         <w:rPr>
           <w:b/>
           <w:sz w:val="24"/>
           <w:lang w:val="fr-CH"/>
         </w:rPr>
-      </w:pPr>
-      <w:proofErr w:type="spellStart"/>
+        <w:t>R</w:t>
+      </w:r>
       <w:r>
         <w:rPr>
           <w:b/>
           <w:sz w:val="24"/>
           <w:lang w:val="fr-CH"/>
         </w:rPr>
-        <w:t>R</w:t>
-      </w:r>
-      <w:r>
-        <w:rPr>
-          <w:b/>
-          <w:sz w:val="24"/>
-          <w:lang w:val="fr-CH"/>
-        </w:rPr>
-        <w:t>esultat</w:t>
-      </w:r>
-      <w:proofErr w:type="spellEnd"/>
+        <w:t>ésultat</w:t>
+      </w:r>
+    </w:p>
+    <w:p>
+      <w:pPr>
+        <w:jc w:val="both"/>
+        <w:rPr>
+          <w:sz w:val="24"/>
+          <w:lang w:val="fr-CH"/>
+        </w:rPr>
+      </w:pPr>
+      <w:r>
+        <w:rPr>
+          <w:sz w:val="24"/>
+          <w:lang w:val="fr-CH"/>
+        </w:rPr>
+        <w:t>Le site des joutes permet maintenant à des utilisateurs ou visiteurs de voir des annonces relatives à un tournoi spécifique. L’affichage n’est pas très beau d’un point de vue graphique, mais il est fonctionnel. Malheureusement, la vue des managers, qui permet de créer ces news, n’est disponible que pour les administrateurs locaux, car il aurait fallu SAML de configuré (connexion intranet) pour pouvoir se connecter en tant que participants, et donc tester.</w:t>
+      </w:r>
+    </w:p>
+    <w:p>
+      <w:pPr>
+        <w:jc w:val="both"/>
+        <w:rPr>
+          <w:sz w:val="24"/>
+          <w:lang w:val="fr-CH"/>
+        </w:rPr>
+      </w:pPr>
+      <w:r>
+        <w:rPr>
+          <w:sz w:val="24"/>
+          <w:lang w:val="fr-CH"/>
+        </w:rPr>
+        <w:t>La vue administrateur, qui permet de désigner un responsable de tournoi, est complétement fonctionnel.</w:t>
+      </w:r>
+    </w:p>
+    <w:p>
+      <w:pPr>
+        <w:jc w:val="both"/>
+        <w:rPr>
+          <w:sz w:val="24"/>
+          <w:lang w:val="fr-CH"/>
+        </w:rPr>
+      </w:pPr>
+      <w:r>
+        <w:rPr>
+          <w:sz w:val="24"/>
+          <w:lang w:val="fr-CH"/>
+        </w:rPr>
+        <w:t>La vue administrateur, qui permet de dupliquer des tournois, n’a malheureusement pas été totalement finie. Les informations principales du tournoi sont dupliquées, mais pas les pools.</w:t>
+      </w:r>
+    </w:p>
+    <w:p>
+      <w:pPr>
+        <w:jc w:val="both"/>
+        <w:rPr>
+          <w:sz w:val="24"/>
+          <w:lang w:val="fr-CH"/>
+        </w:rPr>
+      </w:pPr>
+      <w:r>
+        <w:rPr>
+          <w:sz w:val="24"/>
+          <w:lang w:val="fr-CH"/>
+        </w:rPr>
+        <w:t>Je n’ai malheureusement pas eu le temps de finir mes fonctionnalités, car j’ai perdu beaucoup de temps à essayer</w:t>
+      </w:r>
+      <w:r>
+        <w:rPr>
+          <w:sz w:val="24"/>
+          <w:lang w:val="fr-CH"/>
+        </w:rPr>
+        <w:t xml:space="preserve"> du code en</w:t>
+      </w:r>
+      <w:r>
+        <w:rPr>
+          <w:sz w:val="24"/>
+          <w:lang w:val="fr-CH"/>
+        </w:rPr>
+        <w:t xml:space="preserve"> Laravel. J’ai également perdu pas mal de temps sur de la configuration, celle de Laravel Homestead et des routes, par exemple.</w:t>
+      </w:r>
+    </w:p>
+    <w:p>
+      <w:pPr>
+        <w:rPr>
+          <w:sz w:val="24"/>
+          <w:lang w:val="fr-CH"/>
+        </w:rPr>
+      </w:pPr>
+      <w:r>
+        <w:rPr>
+          <w:sz w:val="24"/>
+          <w:lang w:val="fr-CH"/>
+        </w:rPr>
+        <w:t>Certains éléments des vues que j’ai modifiés ne sont pas correctement alignés. Je n’ai pas eu le temps de régler ces problèmes, même s’ils sont surement faciles</w:t>
+      </w:r>
+      <w:r>
+        <w:rPr>
+          <w:sz w:val="24"/>
+          <w:lang w:val="fr-CH"/>
+        </w:rPr>
+        <w:t xml:space="preserve"> et rapides</w:t>
+      </w:r>
+      <w:r>
+        <w:rPr>
+          <w:sz w:val="24"/>
+          <w:lang w:val="fr-CH"/>
+        </w:rPr>
+        <w:t xml:space="preserve"> à corriger</w:t>
+      </w:r>
     </w:p>
     <w:sectPr>
+      <w:headerReference w:type="default" r:id="rId6"/>
       <w:pgSz w:w="12240" w:h="15840"/>
       <w:pgMar w:top="1417" w:right="1417" w:bottom="1417" w:left="1417" w:header="708" w:footer="708" w:gutter="0"/>
       <w:cols w:space="708"/>
@@ -151,6 +327,73 @@
     </w:sectPr>
   </w:body>
 </w:document>
+</file>
+
+<file path=word/endnotes.xml><?xml version="1.0" encoding="utf-8"?>
+<w:endnotes xmlns:wpc="http://schemas.microsoft.com/office/word/2010/wordprocessingCanvas" xmlns:cx="http://schemas.microsoft.com/office/drawing/2014/chartex" xmlns:cx1="http://schemas.microsoft.com/office/drawing/2015/9/8/chartex" xmlns:mc="http://schemas.openxmlformats.org/markup-compatibility/2006" xmlns:o="urn:schemas-microsoft-com:office:office" xmlns:r="http://schemas.openxmlformats.org/officeDocument/2006/relationships" xmlns:m="http://schemas.openxmlformats.org/officeDocument/2006/math" xmlns:v="urn:schemas-microsoft-com:vml" xmlns:wp14="http://schemas.microsoft.com/office/word/2010/wordprocessingDrawing" xmlns:wp="http://schemas.openxmlformats.org/drawingml/2006/wordprocessingDrawing" xmlns:w10="urn:schemas-microsoft-com:office:word" xmlns:w="http://schemas.openxmlformats.org/wordprocessingml/2006/main" xmlns:w14="http://schemas.microsoft.com/office/word/2010/wordml" xmlns:w15="http://schemas.microsoft.com/office/word/2012/wordml" xmlns:w16se="http://schemas.microsoft.com/office/word/2015/wordml/symex" xmlns:wpg="http://schemas.microsoft.com/office/word/2010/wordprocessingGroup" xmlns:wpi="http://schemas.microsoft.com/office/word/2010/wordprocessingInk" xmlns:wne="http://schemas.microsoft.com/office/word/2006/wordml" xmlns:wps="http://schemas.microsoft.com/office/word/2010/wordprocessingShape" mc:Ignorable="w14 w15 w16se wp14">
+  <w:endnote w:type="separator" w:id="-1">
+    <w:p>
+      <w:pPr>
+        <w:spacing w:after="0" w:line="240" w:lineRule="auto"/>
+      </w:pPr>
+      <w:r>
+        <w:separator/>
+      </w:r>
+    </w:p>
+  </w:endnote>
+  <w:endnote w:type="continuationSeparator" w:id="0">
+    <w:p>
+      <w:pPr>
+        <w:spacing w:after="0" w:line="240" w:lineRule="auto"/>
+      </w:pPr>
+      <w:r>
+        <w:continuationSeparator/>
+      </w:r>
+    </w:p>
+  </w:endnote>
+</w:endnotes>
+</file>
+
+<file path=word/footnotes.xml><?xml version="1.0" encoding="utf-8"?>
+<w:footnotes xmlns:wpc="http://schemas.microsoft.com/office/word/2010/wordprocessingCanvas" xmlns:cx="http://schemas.microsoft.com/office/drawing/2014/chartex" xmlns:cx1="http://schemas.microsoft.com/office/drawing/2015/9/8/chartex" xmlns:mc="http://schemas.openxmlformats.org/markup-compatibility/2006" xmlns:o="urn:schemas-microsoft-com:office:office" xmlns:r="http://schemas.openxmlformats.org/officeDocument/2006/relationships" xmlns:m="http://schemas.openxmlformats.org/officeDocument/2006/math" xmlns:v="urn:schemas-microsoft-com:vml" xmlns:wp14="http://schemas.microsoft.com/office/word/2010/wordprocessingDrawing" xmlns:wp="http://schemas.openxmlformats.org/drawingml/2006/wordprocessingDrawing" xmlns:w10="urn:schemas-microsoft-com:office:word" xmlns:w="http://schemas.openxmlformats.org/wordprocessingml/2006/main" xmlns:w14="http://schemas.microsoft.com/office/word/2010/wordml" xmlns:w15="http://schemas.microsoft.com/office/word/2012/wordml" xmlns:w16se="http://schemas.microsoft.com/office/word/2015/wordml/symex" xmlns:wpg="http://schemas.microsoft.com/office/word/2010/wordprocessingGroup" xmlns:wpi="http://schemas.microsoft.com/office/word/2010/wordprocessingInk" xmlns:wne="http://schemas.microsoft.com/office/word/2006/wordml" xmlns:wps="http://schemas.microsoft.com/office/word/2010/wordprocessingShape" mc:Ignorable="w14 w15 w16se wp14">
+  <w:footnote w:type="separator" w:id="-1">
+    <w:p>
+      <w:pPr>
+        <w:spacing w:after="0" w:line="240" w:lineRule="auto"/>
+      </w:pPr>
+      <w:r>
+        <w:separator/>
+      </w:r>
+    </w:p>
+  </w:footnote>
+  <w:footnote w:type="continuationSeparator" w:id="0">
+    <w:p>
+      <w:pPr>
+        <w:spacing w:after="0" w:line="240" w:lineRule="auto"/>
+      </w:pPr>
+      <w:r>
+        <w:continuationSeparator/>
+      </w:r>
+    </w:p>
+  </w:footnote>
+</w:footnotes>
+</file>
+
+<file path=word/header1.xml><?xml version="1.0" encoding="utf-8"?>
+<w:hdr xmlns:wpc="http://schemas.microsoft.com/office/word/2010/wordprocessingCanvas" xmlns:cx="http://schemas.microsoft.com/office/drawing/2014/chartex" xmlns:cx1="http://schemas.microsoft.com/office/drawing/2015/9/8/chartex" xmlns:mc="http://schemas.openxmlformats.org/markup-compatibility/2006" xmlns:o="urn:schemas-microsoft-com:office:office" xmlns:r="http://schemas.openxmlformats.org/officeDocument/2006/relationships" xmlns:m="http://schemas.openxmlformats.org/officeDocument/2006/math" xmlns:v="urn:schemas-microsoft-com:vml" xmlns:wp14="http://schemas.microsoft.com/office/word/2010/wordprocessingDrawing" xmlns:wp="http://schemas.openxmlformats.org/drawingml/2006/wordprocessingDrawing" xmlns:w10="urn:schemas-microsoft-com:office:word" xmlns:w="http://schemas.openxmlformats.org/wordprocessingml/2006/main" xmlns:w14="http://schemas.microsoft.com/office/word/2010/wordml" xmlns:w15="http://schemas.microsoft.com/office/word/2012/wordml" xmlns:w16se="http://schemas.microsoft.com/office/word/2015/wordml/symex" xmlns:wpg="http://schemas.microsoft.com/office/word/2010/wordprocessingGroup" xmlns:wpi="http://schemas.microsoft.com/office/word/2010/wordprocessingInk" xmlns:wne="http://schemas.microsoft.com/office/word/2006/wordml" xmlns:wps="http://schemas.microsoft.com/office/word/2010/wordprocessingShape" mc:Ignorable="w14 w15 w16se wp14">
+  <w:p>
+    <w:pPr>
+      <w:pStyle w:val="En-tte"/>
+    </w:pPr>
+    <w:r>
+      <w:tab/>
+    </w:r>
+    <w:r>
+      <w:tab/>
+      <w:t>Niels Germann – SI-C4b</w:t>
+    </w:r>
+  </w:p>
+</w:hdr>
 </file>
 
 <file path=word/styles.xml><?xml version="1.0" encoding="utf-8"?>
@@ -574,6 +817,50 @@
     <w:semiHidden/>
     <w:unhideWhenUsed/>
   </w:style>
+  <w:style w:type="paragraph" w:styleId="En-tte">
+    <w:name w:val="header"/>
+    <w:basedOn w:val="Normal"/>
+    <w:link w:val="En-tteCar"/>
+    <w:uiPriority w:val="99"/>
+    <w:unhideWhenUsed/>
+    <w:rsid w:val="00A41A19"/>
+    <w:pPr>
+      <w:tabs>
+        <w:tab w:val="center" w:pos="4536"/>
+        <w:tab w:val="right" w:pos="9072"/>
+      </w:tabs>
+      <w:spacing w:after="0" w:line="240" w:lineRule="auto"/>
+    </w:pPr>
+  </w:style>
+  <w:style w:type="character" w:customStyle="1" w:styleId="En-tteCar">
+    <w:name w:val="En-tête Car"/>
+    <w:basedOn w:val="Policepardfaut"/>
+    <w:link w:val="En-tte"/>
+    <w:uiPriority w:val="99"/>
+    <w:rsid w:val="00A41A19"/>
+  </w:style>
+  <w:style w:type="paragraph" w:styleId="Pieddepage">
+    <w:name w:val="footer"/>
+    <w:basedOn w:val="Normal"/>
+    <w:link w:val="PieddepageCar"/>
+    <w:uiPriority w:val="99"/>
+    <w:unhideWhenUsed/>
+    <w:rsid w:val="00A41A19"/>
+    <w:pPr>
+      <w:tabs>
+        <w:tab w:val="center" w:pos="4536"/>
+        <w:tab w:val="right" w:pos="9072"/>
+      </w:tabs>
+      <w:spacing w:after="0" w:line="240" w:lineRule="auto"/>
+    </w:pPr>
+  </w:style>
+  <w:style w:type="character" w:customStyle="1" w:styleId="PieddepageCar">
+    <w:name w:val="Pied de page Car"/>
+    <w:basedOn w:val="Policepardfaut"/>
+    <w:link w:val="Pieddepage"/>
+    <w:uiPriority w:val="99"/>
+    <w:rsid w:val="00A41A19"/>
+  </w:style>
 </w:styles>
 </file>
 

</xml_diff>